<commit_message>
Added table level check constraints
</commit_message>
<xml_diff>
--- a/P4/P4_Cover_sheet.docx
+++ b/P4/P4_Cover_sheet.docx
@@ -318,7 +318,7 @@
               <w:rPr>
                 <w:highlight w:val="yellow"/>
               </w:rPr>
-              <w:t>4</w:t>
+              <w:t>3</w:t>
             </w:r>
           </w:p>
         </w:tc>
@@ -326,7 +326,11 @@
           <w:tcPr>
             <w:tcW w:w="3420" w:type="dxa"/>
           </w:tcPr>
-          <w:p/>
+          <w:p>
+            <w:r>
+              <w:t>Added 3 table level check constraints</w:t>
+            </w:r>
+          </w:p>
         </w:tc>
       </w:tr>
       <w:tr>

</xml_diff>

<commit_message>
Added new table level check constraints
</commit_message>
<xml_diff>
--- a/P4/P4_Cover_sheet.docx
+++ b/P4/P4_Cover_sheet.docx
@@ -318,7 +318,7 @@
               <w:rPr>
                 <w:highlight w:val="yellow"/>
               </w:rPr>
-              <w:t>3</w:t>
+              <w:t>4</w:t>
             </w:r>
           </w:p>
         </w:tc>
@@ -328,7 +328,13 @@
           </w:tcPr>
           <w:p>
             <w:r>
-              <w:t>Added 3 table level check constraints</w:t>
+              <w:t xml:space="preserve">Added </w:t>
+            </w:r>
+            <w:r>
+              <w:t>4</w:t>
+            </w:r>
+            <w:r>
+              <w:t xml:space="preserve"> table level check constraints</w:t>
             </w:r>
           </w:p>
         </w:tc>

</xml_diff>

<commit_message>
Added trigger to update the active customers in a hotel
</commit_message>
<xml_diff>
--- a/P4/P4_Cover_sheet.docx
+++ b/P4/P4_Cover_sheet.docx
@@ -519,7 +519,11 @@
           <w:tcPr>
             <w:tcW w:w="3420" w:type="dxa"/>
           </w:tcPr>
-          <w:p/>
+          <w:p>
+            <w:r>
+              <w:t>Added a DML trigger</w:t>
+            </w:r>
+          </w:p>
         </w:tc>
       </w:tr>
       <w:tr>

</xml_diff>

<commit_message>
Added latest updates in file
</commit_message>
<xml_diff>
--- a/P4/P4_Cover_sheet.docx
+++ b/P4/P4_Cover_sheet.docx
@@ -274,10 +274,7 @@
           </w:tcPr>
           <w:p>
             <w:r>
-              <w:rPr>
-                <w:highlight w:val="yellow"/>
-              </w:rPr>
-              <w:t>3</w:t>
+              <w:t>4</w:t>
             </w:r>
           </w:p>
         </w:tc>
@@ -285,7 +282,11 @@
           <w:tcPr>
             <w:tcW w:w="3420" w:type="dxa"/>
           </w:tcPr>
-          <w:p/>
+          <w:p>
+            <w:r>
+              <w:t>Added 4 views</w:t>
+            </w:r>
+          </w:p>
         </w:tc>
       </w:tr>
       <w:tr>
@@ -395,7 +396,17 @@
           <w:tcPr>
             <w:tcW w:w="3420" w:type="dxa"/>
           </w:tcPr>
-          <w:p/>
+          <w:p>
+            <w:r>
+              <w:t xml:space="preserve">Added 4 </w:t>
+            </w:r>
+            <w:r>
+              <w:t>Non-Clustered</w:t>
+            </w:r>
+            <w:r>
+              <w:t xml:space="preserve"> Indexes</w:t>
+            </w:r>
+          </w:p>
         </w:tc>
       </w:tr>
       <w:tr>
@@ -450,10 +461,7 @@
           </w:tcPr>
           <w:p>
             <w:r>
-              <w:rPr>
-                <w:highlight w:val="yellow"/>
-              </w:rPr>
-              <w:t>3</w:t>
+              <w:t>2</w:t>
             </w:r>
           </w:p>
         </w:tc>
@@ -461,7 +469,11 @@
           <w:tcPr>
             <w:tcW w:w="3420" w:type="dxa"/>
           </w:tcPr>
-          <w:p/>
+          <w:p>
+            <w:r>
+              <w:t xml:space="preserve">Added 2 UDF </w:t>
+            </w:r>
+          </w:p>
         </w:tc>
       </w:tr>
       <w:tr>
@@ -481,7 +493,7 @@
           </w:tcPr>
           <w:p>
             <w:r>
-              <w:t>1</w:t>
+              <w:t>3</w:t>
             </w:r>
           </w:p>
         </w:tc>
@@ -491,7 +503,13 @@
           </w:tcPr>
           <w:p>
             <w:r>
-              <w:t>Added a DML trigger</w:t>
+              <w:t xml:space="preserve">Added </w:t>
+            </w:r>
+            <w:r>
+              <w:t>3</w:t>
+            </w:r>
+            <w:r>
+              <w:t xml:space="preserve"> DML trigger</w:t>
             </w:r>
           </w:p>
         </w:tc>

</xml_diff>